<commit_message>
added some project git links
</commit_message>
<xml_diff>
--- a/cv/Ben Purdy CV - 2024_07_11.docx
+++ b/cv/Ben Purdy CV - 2024_07_11.docx
@@ -1,6 +1,6 @@
 
 <file path=word/document.xml><?xml version="1.0" encoding="utf-8"?>
-<w:document xmlns:wpc="http://schemas.microsoft.com/office/word/2010/wordprocessingCanvas" xmlns:cx="http://schemas.microsoft.com/office/drawing/2014/chartex" xmlns:cx1="http://schemas.microsoft.com/office/drawing/2015/9/8/chartex" xmlns:cx2="http://schemas.microsoft.com/office/drawing/2015/10/21/chartex" xmlns:cx3="http://schemas.microsoft.com/office/drawing/2016/5/9/chartex" xmlns:cx4="http://schemas.microsoft.com/office/drawing/2016/5/10/chartex" xmlns:cx5="http://schemas.microsoft.com/office/drawing/2016/5/11/chartex" xmlns:cx6="http://schemas.microsoft.com/office/drawing/2016/5/12/chartex" xmlns:cx7="http://schemas.microsoft.com/office/drawing/2016/5/13/chartex" xmlns:cx8="http://schemas.microsoft.com/office/drawing/2016/5/14/chartex" xmlns:mc="http://schemas.openxmlformats.org/markup-compatibility/2006" xmlns:aink="http://schemas.microsoft.com/office/drawing/2016/ink" xmlns:am3d="http://schemas.microsoft.com/office/drawing/2017/model3d" xmlns:o="urn:schemas-microsoft-com:office:office" xmlns:oel="http://schemas.microsoft.com/office/2019/extlst" xmlns:r="http://schemas.openxmlformats.org/officeDocument/2006/relationships" xmlns:m="http://schemas.openxmlformats.org/officeDocument/2006/math" xmlns:v="urn:schemas-microsoft-com:vml" xmlns:wp14="http://schemas.microsoft.com/office/word/2010/wordprocessingDrawing" xmlns:wp="http://schemas.openxmlformats.org/drawingml/2006/wordprocessingDrawing" xmlns:w10="urn:schemas-microsoft-com:office:word" xmlns:w="http://schemas.openxmlformats.org/wordprocessingml/2006/main" xmlns:w14="http://schemas.microsoft.com/office/word/2010/wordml" xmlns:w15="http://schemas.microsoft.com/office/word/2012/wordml" xmlns:w16cex="http://schemas.microsoft.com/office/word/2018/wordml/cex" xmlns:w16cid="http://schemas.microsoft.com/office/word/2016/wordml/cid" xmlns:w16="http://schemas.microsoft.com/office/word/2018/wordml" xmlns:w16du="http://schemas.microsoft.com/office/word/2023/wordml/word16du" xmlns:w16sdtdh="http://schemas.microsoft.com/office/word/2020/wordml/sdtdatahash" xmlns:w16se="http://schemas.microsoft.com/office/word/2015/wordml/symex" xmlns:wpg="http://schemas.microsoft.com/office/word/2010/wordprocessingGroup" xmlns:wpi="http://schemas.microsoft.com/office/word/2010/wordprocessingInk" xmlns:wne="http://schemas.microsoft.com/office/word/2006/wordml" xmlns:wps="http://schemas.microsoft.com/office/word/2010/wordprocessingShape" mc:Ignorable="w14 w15 w16se w16cid w16 w16cex w16sdtdh w16du wp14">
+<w:document xmlns:wpc="http://schemas.microsoft.com/office/word/2010/wordprocessingCanvas" xmlns:cx="http://schemas.microsoft.com/office/drawing/2014/chartex" xmlns:cx1="http://schemas.microsoft.com/office/drawing/2015/9/8/chartex" xmlns:cx2="http://schemas.microsoft.com/office/drawing/2015/10/21/chartex" xmlns:cx3="http://schemas.microsoft.com/office/drawing/2016/5/9/chartex" xmlns:cx4="http://schemas.microsoft.com/office/drawing/2016/5/10/chartex" xmlns:cx5="http://schemas.microsoft.com/office/drawing/2016/5/11/chartex" xmlns:cx6="http://schemas.microsoft.com/office/drawing/2016/5/12/chartex" xmlns:cx7="http://schemas.microsoft.com/office/drawing/2016/5/13/chartex" xmlns:cx8="http://schemas.microsoft.com/office/drawing/2016/5/14/chartex" xmlns:mc="http://schemas.openxmlformats.org/markup-compatibility/2006" xmlns:aink="http://schemas.microsoft.com/office/drawing/2016/ink" xmlns:am3d="http://schemas.microsoft.com/office/drawing/2017/model3d" xmlns:o="urn:schemas-microsoft-com:office:office" xmlns:oel="http://schemas.microsoft.com/office/2019/extlst" xmlns:r="http://schemas.openxmlformats.org/officeDocument/2006/relationships" xmlns:m="http://schemas.openxmlformats.org/officeDocument/2006/math" xmlns:v="urn:schemas-microsoft-com:vml" xmlns:wp14="http://schemas.microsoft.com/office/word/2010/wordprocessingDrawing" xmlns:wp="http://schemas.openxmlformats.org/drawingml/2006/wordprocessingDrawing" xmlns:w10="urn:schemas-microsoft-com:office:word" xmlns:w="http://schemas.openxmlformats.org/wordprocessingml/2006/main" xmlns:w14="http://schemas.microsoft.com/office/word/2010/wordml" xmlns:w15="http://schemas.microsoft.com/office/word/2012/wordml" xmlns:w16cex="http://schemas.microsoft.com/office/word/2018/wordml/cex" xmlns:w16cid="http://schemas.microsoft.com/office/word/2016/wordml/cid" xmlns:w16="http://schemas.microsoft.com/office/word/2018/wordml" xmlns:w16du="http://schemas.microsoft.com/office/word/2023/wordml/word16du" xmlns:w16sdtdh="http://schemas.microsoft.com/office/word/2020/wordml/sdtdatahash" xmlns:w16sdtfl="http://schemas.microsoft.com/office/word/2024/wordml/sdtformatlock" xmlns:w16se="http://schemas.microsoft.com/office/word/2015/wordml/symex" xmlns:wpg="http://schemas.microsoft.com/office/word/2010/wordprocessingGroup" xmlns:wpi="http://schemas.microsoft.com/office/word/2010/wordprocessingInk" xmlns:wne="http://schemas.microsoft.com/office/word/2006/wordml" xmlns:wps="http://schemas.microsoft.com/office/word/2010/wordprocessingShape" mc:Ignorable="w14 w15 w16se w16cid w16 w16cex w16sdtdh w16sdtfl w16du wp14">
   <w:body>
     <w:p>
       <w:pPr>
@@ -93,6 +93,74 @@
             <w:pPr>
               <w:spacing w:after="0"/>
               <w:ind w:left="0" w:firstLine="0"/>
+              <w:rPr>
+                <w:bCs/>
+                <w:i/>
+                <w:iCs/>
+              </w:rPr>
+            </w:pPr>
+            <w:r>
+              <w:rPr>
+                <w:b/>
+              </w:rPr>
+              <w:t xml:space="preserve">Student Proctor – Part Time | </w:t>
+            </w:r>
+            <w:r>
+              <w:rPr>
+                <w:bCs/>
+              </w:rPr>
+              <w:t xml:space="preserve">Coventry University | </w:t>
+            </w:r>
+            <w:r>
+              <w:rPr>
+                <w:bCs/>
+                <w:i/>
+                <w:iCs/>
+              </w:rPr>
+              <w:t>Coventry</w:t>
+            </w:r>
+          </w:p>
+          <w:p>
+            <w:pPr>
+              <w:spacing w:after="0"/>
+              <w:ind w:left="720" w:firstLine="0"/>
+              <w:rPr>
+                <w:bCs/>
+                <w:i/>
+                <w:iCs/>
+              </w:rPr>
+            </w:pPr>
+            <w:r>
+              <w:rPr>
+                <w:bCs/>
+                <w:i/>
+                <w:iCs/>
+              </w:rPr>
+              <w:t xml:space="preserve">Worked as a student proctor alongside studying, assisting in teaching First Year Games </w:t>
+            </w:r>
+            <w:proofErr w:type="spellStart"/>
+            <w:r>
+              <w:rPr>
+                <w:bCs/>
+                <w:i/>
+                <w:iCs/>
+              </w:rPr>
+              <w:t>Technonolgy</w:t>
+            </w:r>
+            <w:proofErr w:type="spellEnd"/>
+            <w:r>
+              <w:rPr>
+                <w:bCs/>
+                <w:i/>
+                <w:iCs/>
+              </w:rPr>
+              <w:t xml:space="preserve"> students</w:t>
+            </w:r>
+          </w:p>
+          <w:p>
+            <w:pPr>
+              <w:spacing w:after="0"/>
+              <w:ind w:left="0" w:firstLine="0"/>
             </w:pPr>
             <w:r>
               <w:rPr>
@@ -128,7 +196,10 @@
               <w:jc w:val="right"/>
             </w:pPr>
             <w:r>
-              <w:t>2022</w:t>
+              <w:t>202</w:t>
+            </w:r>
+            <w:r>
+              <w:t>3-2024</w:t>
             </w:r>
           </w:p>
         </w:tc>
@@ -400,30 +471,6 @@
             <w:r>
               <w:br/>
             </w:r>
-            <w:r>
-              <w:rPr>
-                <w:b/>
-                <w:color w:val="434343"/>
-              </w:rPr>
-              <w:t xml:space="preserve">Kitchen Porter - Part Time </w:t>
-            </w:r>
-            <w:r>
-              <w:rPr>
-                <w:rFonts w:ascii="Arial" w:eastAsia="Arial" w:hAnsi="Arial" w:cs="Arial"/>
-                <w:color w:val="000000"/>
-                <w:sz w:val="22"/>
-              </w:rPr>
-              <w:t xml:space="preserve">| </w:t>
-            </w:r>
-            <w:r>
-              <w:t xml:space="preserve">“Virgins and Castle” | </w:t>
-            </w:r>
-            <w:r>
-              <w:rPr>
-                <w:i/>
-              </w:rPr>
-              <w:t>Kenilworth</w:t>
-            </w:r>
           </w:p>
           <w:p>
             <w:pPr>
@@ -490,7 +537,14 @@
                 <w:b/>
                 <w:color w:val="434343"/>
               </w:rPr>
-              <w:t xml:space="preserve">Ongoing | </w:t>
+              <w:t>Degree</w:t>
+            </w:r>
+            <w:r>
+              <w:rPr>
+                <w:b/>
+                <w:color w:val="434343"/>
+              </w:rPr>
+              <w:t xml:space="preserve"> | </w:t>
             </w:r>
             <w:r>
               <w:rPr>
@@ -520,7 +574,25 @@
               <w:rPr>
                 <w:color w:val="434343"/>
               </w:rPr>
-              <w:t>2022 -</w:t>
+              <w:t>202</w:t>
+            </w:r>
+            <w:r>
+              <w:rPr>
+                <w:color w:val="434343"/>
+              </w:rPr>
+              <w:t>2 - 2025</w:t>
+            </w:r>
+            <w:r>
+              <w:rPr>
+                <w:color w:val="434343"/>
+              </w:rPr>
+              <w:t xml:space="preserve"> </w:t>
+            </w:r>
+            <w:r>
+              <w:rPr>
+                <w:color w:val="434343"/>
+              </w:rPr>
+              <w:t xml:space="preserve"> </w:t>
             </w:r>
           </w:p>
         </w:tc>
@@ -549,6 +621,12 @@
                 <w:color w:val="434343"/>
               </w:rPr>
               <w:t>BSc Games Technology</w:t>
+            </w:r>
+            <w:r>
+              <w:rPr>
+                <w:color w:val="434343"/>
+              </w:rPr>
+              <w:t>, First Class</w:t>
             </w:r>
           </w:p>
           <w:p>
@@ -944,7 +1022,7 @@
 </file>
 
 <file path=word/styles.xml><?xml version="1.0" encoding="utf-8"?>
-<w:styles xmlns:mc="http://schemas.openxmlformats.org/markup-compatibility/2006" xmlns:r="http://schemas.openxmlformats.org/officeDocument/2006/relationships" xmlns:w="http://schemas.openxmlformats.org/wordprocessingml/2006/main" xmlns:w14="http://schemas.microsoft.com/office/word/2010/wordml" xmlns:w15="http://schemas.microsoft.com/office/word/2012/wordml" xmlns:w16cex="http://schemas.microsoft.com/office/word/2018/wordml/cex" xmlns:w16cid="http://schemas.microsoft.com/office/word/2016/wordml/cid" xmlns:w16="http://schemas.microsoft.com/office/word/2018/wordml" xmlns:w16du="http://schemas.microsoft.com/office/word/2023/wordml/word16du" xmlns:w16sdtdh="http://schemas.microsoft.com/office/word/2020/wordml/sdtdatahash" xmlns:w16se="http://schemas.microsoft.com/office/word/2015/wordml/symex" mc:Ignorable="w14 w15 w16se w16cid w16 w16cex w16sdtdh w16du">
+<w:styles xmlns:mc="http://schemas.openxmlformats.org/markup-compatibility/2006" xmlns:r="http://schemas.openxmlformats.org/officeDocument/2006/relationships" xmlns:w="http://schemas.openxmlformats.org/wordprocessingml/2006/main" xmlns:w14="http://schemas.microsoft.com/office/word/2010/wordml" xmlns:w15="http://schemas.microsoft.com/office/word/2012/wordml" xmlns:w16cex="http://schemas.microsoft.com/office/word/2018/wordml/cex" xmlns:w16cid="http://schemas.microsoft.com/office/word/2016/wordml/cid" xmlns:w16="http://schemas.microsoft.com/office/word/2018/wordml" xmlns:w16du="http://schemas.microsoft.com/office/word/2023/wordml/word16du" xmlns:w16sdtdh="http://schemas.microsoft.com/office/word/2020/wordml/sdtdatahash" xmlns:w16sdtfl="http://schemas.microsoft.com/office/word/2024/wordml/sdtformatlock" xmlns:w16se="http://schemas.microsoft.com/office/word/2015/wordml/symex" mc:Ignorable="w14 w15 w16se w16cid w16 w16cex w16sdtdh w16sdtfl w16du">
   <w:docDefaults>
     <w:rPrDefault>
       <w:rPr>

</xml_diff>